<commit_message>
Datos listos, unificando qrys y standarizando funciones
</commit_message>
<xml_diff>
--- a/nueva sol/2023 plantilla cifras regionales.docx
+++ b/nueva sol/2023 plantilla cifras regionales.docx
@@ -1059,39 +1059,7 @@
           <w:sz w:val="20"/>
           <w:szCs w:val="20"/>
         </w:rPr>
-        <w:t>sector, montos</w:t>
-      </w:r>
-      <w:r>
-        <w:rPr>
-          <w:color w:val="4472C4" w:themeColor="accent1"/>
-          <w:sz w:val="20"/>
-          <w:szCs w:val="20"/>
-        </w:rPr>
-        <w:t>,</w:t>
-      </w:r>
-      <w:r>
-        <w:rPr>
-          <w:color w:val="4472C4" w:themeColor="accent1"/>
-          <w:sz w:val="20"/>
-          <w:szCs w:val="20"/>
-        </w:rPr>
-        <w:t xml:space="preserve"> porcentaje</w:t>
-      </w:r>
-      <w:r>
-        <w:rPr>
-          <w:color w:val="4472C4" w:themeColor="accent1"/>
-          <w:sz w:val="20"/>
-          <w:szCs w:val="20"/>
-        </w:rPr>
-        <w:t>, variación 3 últimos años</w:t>
-      </w:r>
-      <w:r>
-        <w:rPr>
-          <w:color w:val="4472C4" w:themeColor="accent1"/>
-          <w:sz w:val="20"/>
-          <w:szCs w:val="20"/>
-        </w:rPr>
-        <w:t>)</w:t>
+        <w:t>sector, montos, porcentaje, variación 3 últimos años)</w:t>
       </w:r>
     </w:p>
     <w:p>
@@ -1563,7 +1531,7 @@
       </w:tr>
       <w:tr>
         <w:trPr>
-          <w:trHeight w:val="300"/>
+          <w:trHeight w:val="830"/>
         </w:trPr>
         <w:tc>
           <w:tcPr>

</xml_diff>